<commit_message>
Create base controller and inherit it
</commit_message>
<xml_diff>
--- a/Homework/01-ASP.NET-MVC-Introduction/1. ASP.NET-MVC-Introduction-Homework.docx
+++ b/Homework/01-ASP.NET-MVC-Introduction/1. ASP.NET-MVC-Introduction-Homework.docx
@@ -1718,16 +1718,7 @@
           <w:rStyle w:val="CodeChar"/>
           <w:color w:val="00B050"/>
         </w:rPr>
-        <w:t>Twitte</w:t>
-      </w:r>
-      <w:bookmarkStart w:id="0" w:name="_GoBack"/>
-      <w:bookmarkEnd w:id="0"/>
-      <w:r>
-        <w:rPr>
-          <w:rStyle w:val="CodeChar"/>
-          <w:color w:val="00B050"/>
-        </w:rPr>
-        <w:t>r.Models</w:t>
+        <w:t>Twitter.Models</w:t>
       </w:r>
       <w:r>
         <w:rPr>
@@ -1815,11 +1806,13 @@
           <w:numId w:val="45"/>
         </w:numPr>
         <w:rPr>
-          <w:lang w:val="en-GB"/>
-        </w:rPr>
-      </w:pPr>
-      <w:r>
-        <w:rPr>
+          <w:color w:val="00B050"/>
+          <w:lang w:val="en-GB"/>
+        </w:rPr>
+      </w:pPr>
+      <w:r>
+        <w:rPr>
+          <w:color w:val="00B050"/>
           <w:lang w:val="en-GB"/>
         </w:rPr>
         <w:t xml:space="preserve">Implement the </w:t>
@@ -1828,11 +1821,13 @@
         <w:rPr>
           <w:b/>
           <w:bCs/>
+          <w:color w:val="00B050"/>
         </w:rPr>
         <w:t>Repository</w:t>
       </w:r>
       <w:r>
         <w:rPr>
+          <w:color w:val="00B050"/>
           <w:lang w:val="en-GB"/>
         </w:rPr>
         <w:t xml:space="preserve"> pattern over the data layer.</w:t>
@@ -1846,17 +1841,20 @@
           <w:numId w:val="45"/>
         </w:numPr>
         <w:rPr>
-          <w:lang w:val="en-GB"/>
-        </w:rPr>
-      </w:pPr>
-      <w:r>
-        <w:rPr>
+          <w:color w:val="00B050"/>
+          <w:lang w:val="en-GB"/>
+        </w:rPr>
+      </w:pPr>
+      <w:r>
+        <w:rPr>
+          <w:color w:val="00B050"/>
           <w:lang w:val="en-GB"/>
         </w:rPr>
         <w:t xml:space="preserve">Implement </w:t>
       </w:r>
       <w:r>
         <w:rPr>
+          <w:color w:val="00B050"/>
           <w:lang w:val="en-GB"/>
         </w:rPr>
         <w:t xml:space="preserve">the </w:t>
@@ -1865,6 +1863,7 @@
         <w:rPr>
           <w:b/>
           <w:bCs/>
+          <w:color w:val="00B050"/>
           <w:lang w:val="en-GB"/>
         </w:rPr>
         <w:t>Unit of Work</w:t>
@@ -1873,12 +1872,14 @@
         <w:rPr>
           <w:b/>
           <w:bCs/>
+          <w:color w:val="00B050"/>
           <w:lang w:val="en-GB"/>
         </w:rPr>
         <w:t xml:space="preserve"> </w:t>
       </w:r>
       <w:r>
         <w:rPr>
+          <w:color w:val="00B050"/>
           <w:lang w:val="en-GB"/>
         </w:rPr>
         <w:t>pattern</w:t>
@@ -1887,18 +1888,21 @@
         <w:rPr>
           <w:b/>
           <w:bCs/>
+          <w:color w:val="00B050"/>
           <w:lang w:val="en-GB"/>
         </w:rPr>
         <w:t xml:space="preserve"> </w:t>
       </w:r>
       <w:r>
         <w:rPr>
+          <w:color w:val="00B050"/>
           <w:lang w:val="en-GB"/>
         </w:rPr>
         <w:t>to unify your repositories</w:t>
       </w:r>
       <w:r>
         <w:rPr>
+          <w:color w:val="00B050"/>
           <w:lang w:val="en-GB"/>
         </w:rPr>
         <w:t>.</w:t>
@@ -2255,29 +2259,34 @@
     <w:p>
       <w:pPr>
         <w:rPr>
-          <w:lang w:val="en-GB"/>
-        </w:rPr>
-      </w:pPr>
-      <w:r>
-        <w:rPr>
+          <w:color w:val="00B050"/>
+          <w:lang w:val="en-GB"/>
+        </w:rPr>
+      </w:pPr>
+      <w:r>
+        <w:rPr>
+          <w:color w:val="00B050"/>
           <w:lang w:val="en-GB"/>
         </w:rPr>
         <w:t>Your task is to create ASP.NET MVC project</w:t>
       </w:r>
       <w:r>
         <w:rPr>
+          <w:color w:val="00B050"/>
           <w:lang w:val="en-GB"/>
         </w:rPr>
         <w:t xml:space="preserve"> using the Visual Studio Web application wizard</w:t>
       </w:r>
       <w:r>
         <w:rPr>
+          <w:color w:val="00B050"/>
           <w:lang w:val="en-GB"/>
         </w:rPr>
         <w:t>. Move the</w:t>
       </w:r>
       <w:r>
         <w:rPr>
+          <w:color w:val="00B050"/>
           <w:lang w:val="en-GB"/>
         </w:rPr>
         <w:t xml:space="preserve"> generated </w:t>
@@ -2285,41 +2294,48 @@
       <w:r>
         <w:rPr>
           <w:rStyle w:val="CodeChar"/>
+          <w:color w:val="00B050"/>
         </w:rPr>
         <w:t>DbContext</w:t>
       </w:r>
       <w:r>
         <w:rPr>
+          <w:color w:val="00B050"/>
           <w:lang w:val="en-GB"/>
         </w:rPr>
         <w:t xml:space="preserve"> class </w:t>
       </w:r>
       <w:r>
         <w:rPr>
+          <w:color w:val="00B050"/>
           <w:lang w:val="en-GB"/>
         </w:rPr>
         <w:t xml:space="preserve">in </w:t>
       </w:r>
       <w:r>
         <w:rPr>
+          <w:color w:val="00B050"/>
           <w:lang w:val="en-GB"/>
         </w:rPr>
         <w:t>your</w:t>
       </w:r>
       <w:r>
         <w:rPr>
+          <w:color w:val="00B050"/>
           <w:lang w:val="en-GB"/>
         </w:rPr>
         <w:t xml:space="preserve"> data layer and</w:t>
       </w:r>
       <w:r>
         <w:rPr>
+          <w:color w:val="00B050"/>
           <w:lang w:val="en-GB"/>
         </w:rPr>
         <w:t xml:space="preserve"> the</w:t>
       </w:r>
       <w:r>
         <w:rPr>
+          <w:color w:val="00B050"/>
           <w:lang w:val="en-GB"/>
         </w:rPr>
         <w:t xml:space="preserve"> </w:t>
@@ -2327,64 +2343,82 @@
       <w:r>
         <w:rPr>
           <w:rStyle w:val="CodeChar"/>
+          <w:color w:val="00B050"/>
         </w:rPr>
         <w:t>ApplicationUser</w:t>
       </w:r>
       <w:r>
         <w:rPr>
+          <w:color w:val="00B050"/>
           <w:lang w:val="en-GB"/>
         </w:rPr>
         <w:t xml:space="preserve"> class in </w:t>
       </w:r>
       <w:r>
         <w:rPr>
+          <w:color w:val="00B050"/>
           <w:lang w:val="en-GB"/>
         </w:rPr>
         <w:t xml:space="preserve">your </w:t>
       </w:r>
       <w:r>
         <w:rPr>
+          <w:color w:val="00B050"/>
           <w:lang w:val="en-GB"/>
         </w:rPr>
         <w:t>models. Map everything</w:t>
       </w:r>
       <w:r>
+        <w:rPr>
+          <w:color w:val="00B050"/>
+        </w:rPr>
         <w:t xml:space="preserve"> </w:t>
       </w:r>
       <w:r>
         <w:rPr>
+          <w:color w:val="00B050"/>
           <w:lang w:val="en-GB"/>
         </w:rPr>
         <w:t>to work with your new database</w:t>
       </w:r>
       <w:r>
         <w:rPr>
+          <w:color w:val="00B050"/>
           <w:lang w:val="en-GB"/>
         </w:rPr>
         <w:t xml:space="preserve"> schema</w:t>
       </w:r>
       <w:r>
         <w:rPr>
+          <w:color w:val="00B050"/>
           <w:lang w:val="en-GB"/>
         </w:rPr>
         <w:t>.</w:t>
       </w:r>
     </w:p>
     <w:p>
-      <w:r>
-        <w:rPr>
+      <w:pPr>
+        <w:rPr>
+          <w:color w:val="00B050"/>
+        </w:rPr>
+      </w:pPr>
+      <w:r>
+        <w:rPr>
+          <w:color w:val="00B050"/>
           <w:lang w:val="en-GB"/>
         </w:rPr>
         <w:t>Create</w:t>
       </w:r>
       <w:r>
         <w:rPr>
+          <w:color w:val="00B050"/>
           <w:lang w:val="en-GB"/>
         </w:rPr>
         <w:t xml:space="preserve"> a</w:t>
       </w:r>
       <w:r>
         <w:rPr>
+          <w:color w:val="00B050"/>
           <w:lang w:val="en-GB"/>
         </w:rPr>
         <w:t xml:space="preserve"> </w:t>
@@ -2392,30 +2426,85 @@
       <w:r>
         <w:rPr>
           <w:rStyle w:val="CodeChar"/>
+          <w:color w:val="00B050"/>
           <w:lang w:val="en-GB"/>
         </w:rPr>
         <w:t>BaseController</w:t>
       </w:r>
       <w:r>
         <w:rPr>
+          <w:color w:val="00B050"/>
           <w:lang w:val="en-GB"/>
         </w:rPr>
         <w:t xml:space="preserve"> </w:t>
       </w:r>
       <w:r>
         <w:rPr>
+          <w:color w:val="00B050"/>
           <w:lang w:val="en-GB"/>
         </w:rPr>
         <w:t>class. It will be inherited by all your controllers</w:t>
       </w:r>
       <w:r>
         <w:rPr>
-          <w:lang w:val="en-GB"/>
-        </w:rPr>
-        <w:t>.</w:t>
-      </w:r>
-      <w:r>
-        <w:rPr>
+          <w:color w:val="00B050"/>
+          <w:lang w:val="en-GB"/>
+        </w:rPr>
+        <w:t xml:space="preserve">. </w:t>
+      </w:r>
+      <w:r>
+        <w:rPr>
+          <w:rStyle w:val="CodeChar"/>
+          <w:color w:val="00B050"/>
+        </w:rPr>
+        <w:t>BaseController</w:t>
+      </w:r>
+      <w:r>
+        <w:rPr>
+          <w:color w:val="00B050"/>
+          <w:lang w:val="en-GB"/>
+        </w:rPr>
+        <w:t xml:space="preserve"> should have </w:t>
+      </w:r>
+      <w:r>
+        <w:rPr>
+          <w:rStyle w:val="CodeChar"/>
+          <w:color w:val="00B050"/>
+        </w:rPr>
+        <w:t>I</w:t>
+      </w:r>
+      <w:r>
+        <w:rPr>
+          <w:rStyle w:val="CodeChar"/>
+          <w:color w:val="00B050"/>
+          <w:lang w:val="en-US"/>
+        </w:rPr>
+        <w:t>Twitter</w:t>
+      </w:r>
+      <w:r>
+        <w:rPr>
+          <w:rStyle w:val="CodeChar"/>
+          <w:color w:val="00B050"/>
+        </w:rPr>
+        <w:t>Data</w:t>
+      </w:r>
+      <w:r>
+        <w:rPr>
+          <w:color w:val="00B050"/>
+          <w:lang w:val="en-GB"/>
+        </w:rPr>
+        <w:t xml:space="preserve"> field with protected property only with getter.</w:t>
+      </w:r>
+      <w:r>
+        <w:rPr>
+          <w:color w:val="00B050"/>
+          <w:lang w:val="en-GB"/>
+        </w:rPr>
+        <w:t xml:space="preserve"> The</w:t>
+      </w:r>
+      <w:r>
+        <w:rPr>
+          <w:color w:val="00B050"/>
           <w:lang w:val="en-GB"/>
         </w:rPr>
         <w:t xml:space="preserve"> </w:t>
@@ -2423,24 +2512,42 @@
       <w:r>
         <w:rPr>
           <w:rStyle w:val="CodeChar"/>
+          <w:color w:val="00B050"/>
         </w:rPr>
         <w:t>BaseController</w:t>
       </w:r>
       <w:r>
         <w:rPr>
-          <w:lang w:val="en-GB"/>
-        </w:rPr>
-        <w:t xml:space="preserve"> should have </w:t>
+          <w:color w:val="00B050"/>
+          <w:lang w:val="en-GB"/>
+        </w:rPr>
+        <w:t xml:space="preserve"> should have only one constructor with </w:t>
+      </w:r>
+      <w:r>
+        <w:rPr>
+          <w:color w:val="00B050"/>
+          <w:lang w:val="en-GB"/>
+        </w:rPr>
+        <w:t>one</w:t>
+      </w:r>
+      <w:r>
+        <w:rPr>
+          <w:color w:val="00B050"/>
+          <w:lang w:val="en-GB"/>
+        </w:rPr>
+        <w:t xml:space="preserve"> parameter (</w:t>
       </w:r>
       <w:r>
         <w:rPr>
           <w:rStyle w:val="CodeChar"/>
+          <w:color w:val="00B050"/>
         </w:rPr>
         <w:t>I</w:t>
       </w:r>
       <w:r>
         <w:rPr>
           <w:rStyle w:val="CodeChar"/>
+          <w:color w:val="00B050"/>
           <w:lang w:val="en-US"/>
         </w:rPr>
         <w:t>Twitter</w:t>
@@ -2448,157 +2555,112 @@
       <w:r>
         <w:rPr>
           <w:rStyle w:val="CodeChar"/>
+          <w:color w:val="00B050"/>
         </w:rPr>
         <w:t>Data</w:t>
       </w:r>
       <w:r>
         <w:rPr>
-          <w:lang w:val="en-GB"/>
-        </w:rPr>
-        <w:t xml:space="preserve"> field with protected property only with getter.</w:t>
-      </w:r>
-      <w:r>
-        <w:rPr>
-          <w:lang w:val="en-GB"/>
-        </w:rPr>
-        <w:t xml:space="preserve"> The</w:t>
-      </w:r>
-      <w:r>
-        <w:rPr>
-          <w:lang w:val="en-GB"/>
-        </w:rPr>
-        <w:t xml:space="preserve"> </w:t>
+          <w:color w:val="00B050"/>
+          <w:lang w:val="en-GB"/>
+        </w:rPr>
+        <w:t xml:space="preserve">). Every </w:t>
+      </w:r>
+      <w:r>
+        <w:rPr>
+          <w:color w:val="00B050"/>
+          <w:lang w:val="en-GB"/>
+        </w:rPr>
+        <w:t>c</w:t>
+      </w:r>
+      <w:r>
+        <w:rPr>
+          <w:color w:val="00B050"/>
+          <w:lang w:val="en-GB"/>
+        </w:rPr>
+        <w:t>ontroller should have two constructor</w:t>
+      </w:r>
+      <w:r>
+        <w:rPr>
+          <w:color w:val="00B050"/>
+          <w:lang w:val="en-GB"/>
+        </w:rPr>
+        <w:t>s</w:t>
+      </w:r>
+      <w:r>
+        <w:rPr>
+          <w:color w:val="00B050"/>
+          <w:lang w:val="en-GB"/>
+        </w:rPr>
+        <w:t xml:space="preserve">. </w:t>
+      </w:r>
+      <w:r>
+        <w:rPr>
+          <w:color w:val="00B050"/>
+          <w:lang w:val="en-GB"/>
+        </w:rPr>
+        <w:t>The f</w:t>
+      </w:r>
+      <w:r>
+        <w:rPr>
+          <w:color w:val="00B050"/>
+          <w:lang w:val="en-GB"/>
+        </w:rPr>
+        <w:t xml:space="preserve">irst constructor takes </w:t>
       </w:r>
       <w:r>
         <w:rPr>
           <w:rStyle w:val="CodeChar"/>
-        </w:rPr>
-        <w:t>BaseController</w:t>
-      </w:r>
-      <w:r>
-        <w:rPr>
-          <w:lang w:val="en-GB"/>
-        </w:rPr>
-        <w:t xml:space="preserve"> should have only one constructor with </w:t>
-      </w:r>
-      <w:r>
-        <w:rPr>
-          <w:lang w:val="en-GB"/>
-        </w:rPr>
-        <w:t>one</w:t>
-      </w:r>
-      <w:r>
-        <w:rPr>
-          <w:lang w:val="en-GB"/>
-        </w:rPr>
-        <w:t xml:space="preserve"> parameter (</w:t>
+          <w:color w:val="00B050"/>
+        </w:rPr>
+        <w:t>I</w:t>
       </w:r>
       <w:r>
         <w:rPr>
           <w:rStyle w:val="CodeChar"/>
-        </w:rPr>
-        <w:t>I</w:t>
+          <w:color w:val="00B050"/>
+          <w:lang w:val="en-US"/>
+        </w:rPr>
+        <w:t>Twitter</w:t>
       </w:r>
       <w:r>
         <w:rPr>
           <w:rStyle w:val="CodeChar"/>
-          <w:lang w:val="en-US"/>
-        </w:rPr>
-        <w:t>Twitter</w:t>
-      </w:r>
-      <w:r>
-        <w:rPr>
-          <w:rStyle w:val="CodeChar"/>
+          <w:color w:val="00B050"/>
         </w:rPr>
         <w:t>Data</w:t>
       </w:r>
       <w:r>
         <w:rPr>
-          <w:lang w:val="en-GB"/>
-        </w:rPr>
-        <w:t xml:space="preserve">). Every </w:t>
-      </w:r>
-      <w:r>
-        <w:rPr>
-          <w:lang w:val="en-GB"/>
-        </w:rPr>
-        <w:t>c</w:t>
-      </w:r>
-      <w:r>
-        <w:rPr>
-          <w:lang w:val="en-GB"/>
-        </w:rPr>
-        <w:t>ontroller should have two constructor</w:t>
-      </w:r>
-      <w:r>
-        <w:rPr>
-          <w:lang w:val="en-GB"/>
-        </w:rPr>
-        <w:t>s</w:t>
-      </w:r>
-      <w:r>
-        <w:rPr>
-          <w:lang w:val="en-GB"/>
-        </w:rPr>
-        <w:t xml:space="preserve">. </w:t>
-      </w:r>
-      <w:r>
-        <w:rPr>
-          <w:lang w:val="en-GB"/>
-        </w:rPr>
-        <w:t>The f</w:t>
-      </w:r>
-      <w:r>
-        <w:rPr>
-          <w:lang w:val="en-GB"/>
-        </w:rPr>
-        <w:t xml:space="preserve">irst constructor takes </w:t>
-      </w:r>
-      <w:r>
-        <w:rPr>
-          <w:rStyle w:val="CodeChar"/>
-        </w:rPr>
-        <w:t>I</w:t>
-      </w:r>
-      <w:r>
-        <w:rPr>
-          <w:rStyle w:val="CodeChar"/>
-          <w:lang w:val="en-US"/>
-        </w:rPr>
-        <w:t>Twitter</w:t>
-      </w:r>
-      <w:r>
-        <w:rPr>
-          <w:rStyle w:val="CodeChar"/>
-        </w:rPr>
-        <w:t>Data</w:t>
-      </w:r>
-      <w:r>
-        <w:rPr>
+          <w:color w:val="00B050"/>
           <w:lang w:val="en-GB"/>
         </w:rPr>
         <w:t xml:space="preserve"> and calls </w:t>
       </w:r>
       <w:r>
         <w:rPr>
+          <w:color w:val="00B050"/>
           <w:lang w:val="en-GB"/>
         </w:rPr>
         <w:t xml:space="preserve">the </w:t>
       </w:r>
       <w:r>
         <w:rPr>
+          <w:color w:val="00B050"/>
           <w:lang w:val="en-GB"/>
         </w:rPr>
         <w:t xml:space="preserve">base constructor. </w:t>
       </w:r>
       <w:r>
         <w:rPr>
+          <w:color w:val="00B050"/>
           <w:lang w:val="en-GB"/>
         </w:rPr>
         <w:t>The s</w:t>
       </w:r>
       <w:r>
         <w:rPr>
+          <w:color w:val="00B050"/>
           <w:lang w:val="en-GB"/>
         </w:rPr>
         <w:t xml:space="preserve">econd constructor makes </w:t>
@@ -2607,11 +2669,13 @@
         <w:rPr>
           <w:b/>
           <w:bCs/>
+          <w:color w:val="00B050"/>
         </w:rPr>
         <w:t xml:space="preserve">poor man’s injection </w:t>
       </w:r>
       <w:r>
         <w:rPr>
+          <w:color w:val="00B050"/>
           <w:lang w:val="en-GB"/>
         </w:rPr>
         <w:t>via default constructor.</w:t>
@@ -2620,35 +2684,41 @@
     <w:p>
       <w:pPr>
         <w:rPr>
-          <w:lang w:val="en-GB"/>
-        </w:rPr>
-      </w:pPr>
-      <w:r>
-        <w:rPr>
+          <w:color w:val="00B050"/>
+          <w:lang w:val="en-GB"/>
+        </w:rPr>
+      </w:pPr>
+      <w:r>
+        <w:rPr>
+          <w:color w:val="00B050"/>
           <w:lang w:val="en-GB"/>
         </w:rPr>
         <w:t xml:space="preserve">When you register </w:t>
       </w:r>
       <w:r>
         <w:rPr>
+          <w:color w:val="00B050"/>
           <w:lang w:val="en-GB"/>
         </w:rPr>
         <w:t xml:space="preserve">a </w:t>
       </w:r>
       <w:r>
         <w:rPr>
+          <w:color w:val="00B050"/>
           <w:lang w:val="en-GB"/>
         </w:rPr>
         <w:t xml:space="preserve">new user, </w:t>
       </w:r>
       <w:r>
         <w:rPr>
+          <w:color w:val="00B050"/>
           <w:lang w:val="en-GB"/>
         </w:rPr>
         <w:t>your Entity Framework code first classes should populate the database schema in the SQL Server</w:t>
       </w:r>
       <w:r>
         <w:rPr>
+          <w:color w:val="00B050"/>
           <w:lang w:val="en-GB"/>
         </w:rPr>
         <w:t>.</w:t>
@@ -2666,34 +2736,46 @@
       <w:pPr>
         <w:rPr>
           <w:rStyle w:val="CodeChar"/>
-        </w:rPr>
-      </w:pPr>
-      <w:r>
+          <w:color w:val="00B050"/>
+        </w:rPr>
+      </w:pPr>
+      <w:r>
+        <w:rPr>
+          <w:color w:val="00B050"/>
+        </w:rPr>
         <w:t>I</w:t>
       </w:r>
       <w:r>
+        <w:rPr>
+          <w:color w:val="00B050"/>
+        </w:rPr>
         <w:t xml:space="preserve">nstall </w:t>
       </w:r>
       <w:r>
         <w:rPr>
           <w:rStyle w:val="CodeChar"/>
+          <w:color w:val="00B050"/>
         </w:rPr>
         <w:t>Glimpse Mvc5</w:t>
       </w:r>
       <w:r>
+        <w:rPr>
+          <w:color w:val="00B050"/>
+        </w:rPr>
         <w:t xml:space="preserve"> and </w:t>
       </w:r>
       <w:r>
         <w:rPr>
           <w:rStyle w:val="CodeChar"/>
+          <w:color w:val="00B050"/>
         </w:rPr>
         <w:t>Glimpse EF6</w:t>
       </w:r>
       <w:r>
-        <w:t>.</w:t>
-      </w:r>
-      <w:r>
-        <w:t xml:space="preserve"> Play with the extension and investigate what is the benefit of the Glimpse.</w:t>
+        <w:rPr>
+          <w:color w:val="00B050"/>
+        </w:rPr>
+        <w:t>. Play with the extension and investigate what is the benefit of the Glimpse.</w:t>
       </w:r>
     </w:p>
     <w:p>
@@ -2731,11 +2813,13 @@
     <w:p>
       <w:pPr>
         <w:rPr>
-          <w:lang w:val="en-GB"/>
-        </w:rPr>
-      </w:pPr>
-      <w:r>
-        <w:rPr>
+          <w:color w:val="00B050"/>
+          <w:lang w:val="en-GB"/>
+        </w:rPr>
+      </w:pPr>
+      <w:r>
+        <w:rPr>
+          <w:color w:val="00B050"/>
           <w:lang w:val="en-GB"/>
         </w:rPr>
         <w:t>Create empty MVC controllers for the basic actions in your application.</w:t>
@@ -2774,14 +2858,21 @@
       </w:r>
     </w:p>
     <w:p>
-      <w:r>
-        <w:rPr>
+      <w:pPr>
+        <w:rPr>
+          <w:color w:val="00B050"/>
+        </w:rPr>
+      </w:pPr>
+      <w:r>
+        <w:rPr>
+          <w:color w:val="00B050"/>
           <w:lang w:val="en-GB"/>
         </w:rPr>
         <w:t>Your task is to write some actions</w:t>
       </w:r>
       <w:r>
         <w:rPr>
+          <w:color w:val="00B050"/>
           <w:lang w:val="en-GB"/>
         </w:rPr>
         <w:t xml:space="preserve">. Play with different </w:t>
@@ -2789,13 +2880,20 @@
       <w:r>
         <w:rPr>
           <w:rStyle w:val="CodeChar"/>
+          <w:color w:val="00B050"/>
         </w:rPr>
         <w:t>ActionResults</w:t>
       </w:r>
       <w:r>
+        <w:rPr>
+          <w:color w:val="00B050"/>
+        </w:rPr>
         <w:t>.</w:t>
       </w:r>
       <w:r>
+        <w:rPr>
+          <w:color w:val="00B050"/>
+        </w:rPr>
         <w:t xml:space="preserve"> Play with different views:</w:t>
       </w:r>
     </w:p>
@@ -2806,8 +2904,14 @@
           <w:ilvl w:val="0"/>
           <w:numId w:val="47"/>
         </w:numPr>
-      </w:pPr>
-      <w:r>
+        <w:rPr>
+          <w:color w:val="00B050"/>
+        </w:rPr>
+      </w:pPr>
+      <w:r>
+        <w:rPr>
+          <w:color w:val="00B050"/>
+        </w:rPr>
         <w:t xml:space="preserve">Play with views </w:t>
       </w:r>
     </w:p>
@@ -2818,8 +2922,14 @@
           <w:ilvl w:val="0"/>
           <w:numId w:val="47"/>
         </w:numPr>
-      </w:pPr>
-      <w:r>
+        <w:rPr>
+          <w:color w:val="00B050"/>
+        </w:rPr>
+      </w:pPr>
+      <w:r>
+        <w:rPr>
+          <w:color w:val="00B050"/>
+        </w:rPr>
         <w:lastRenderedPageBreak/>
         <w:t>Play with layouts</w:t>
       </w:r>
@@ -2831,8 +2941,14 @@
           <w:ilvl w:val="0"/>
           <w:numId w:val="47"/>
         </w:numPr>
-      </w:pPr>
-      <w:r>
+        <w:rPr>
+          <w:color w:val="00B050"/>
+        </w:rPr>
+      </w:pPr>
+      <w:r>
+        <w:rPr>
+          <w:color w:val="00B050"/>
+        </w:rPr>
         <w:t>Play with partial views</w:t>
       </w:r>
     </w:p>
@@ -2843,19 +2959,36 @@
           <w:ilvl w:val="0"/>
           <w:numId w:val="47"/>
         </w:numPr>
-      </w:pPr>
-      <w:r>
+        <w:rPr>
+          <w:color w:val="00B050"/>
+        </w:rPr>
+      </w:pPr>
+      <w:r>
+        <w:rPr>
+          <w:color w:val="00B050"/>
+        </w:rPr>
         <w:t>Research the concept "</w:t>
       </w:r>
       <w:r>
+        <w:rPr>
+          <w:color w:val="00B050"/>
+        </w:rPr>
         <w:t>display template</w:t>
       </w:r>
       <w:r>
+        <w:rPr>
+          <w:color w:val="00B050"/>
+        </w:rPr>
         <w:t>"</w:t>
       </w:r>
       <w:r>
+        <w:rPr>
+          <w:color w:val="00B050"/>
+        </w:rPr>
         <w:t xml:space="preserve"> and try to use it</w:t>
       </w:r>
+      <w:bookmarkStart w:id="0" w:name="_GoBack"/>
+      <w:bookmarkEnd w:id="0"/>
     </w:p>
     <w:p/>
     <w:sectPr>
@@ -3112,7 +3245,7 @@
                               <w:sz w:val="18"/>
                               <w:szCs w:val="18"/>
                             </w:rPr>
-                            <w:t>2</w:t>
+                            <w:t>1</w:t>
                           </w:r>
                           <w:r>
                             <w:rPr>
@@ -3233,7 +3366,7 @@
                         <w:sz w:val="18"/>
                         <w:szCs w:val="18"/>
                       </w:rPr>
-                      <w:t>2</w:t>
+                      <w:t>1</w:t>
                     </w:r>
                     <w:r>
                       <w:rPr>
@@ -4595,7 +4728,7 @@
         </mc:Choice>
         <mc:Fallback>
           <w:pict>
-            <v:line w14:anchorId="1D63C6D4" id="Straight Connector 1" o:spid="_x0000_s1026" style="position:absolute;flip:y;z-index:251662336;visibility:visible;mso-wrap-style:square;mso-width-percent:0;mso-height-percent:0;mso-wrap-distance-left:9pt;mso-wrap-distance-top:0;mso-wrap-distance-right:9pt;mso-wrap-distance-bottom:0;mso-position-horizontal:absolute;mso-position-horizontal-relative:text;mso-position-vertical:absolute;mso-position-vertical-relative:text;mso-width-percent:0;mso-height-percent:0;mso-width-relative:margin;mso-height-relative:margin" from="-.35pt,11.2pt" to="520.45pt,11.2pt" o:gfxdata="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" strokecolor="#f37123" strokeweight="1pt">
+            <v:line w14:anchorId="31F80DCC" id="Straight Connector 1" o:spid="_x0000_s1026" style="position:absolute;flip:y;z-index:251662336;visibility:visible;mso-wrap-style:square;mso-width-percent:0;mso-height-percent:0;mso-wrap-distance-left:9pt;mso-wrap-distance-top:0;mso-wrap-distance-right:9pt;mso-wrap-distance-bottom:0;mso-position-horizontal:absolute;mso-position-horizontal-relative:text;mso-position-vertical:absolute;mso-position-vertical-relative:text;mso-width-percent:0;mso-height-percent:0;mso-width-relative:margin;mso-height-relative:margin" from="-.35pt,11.2pt" to="520.45pt,11.2pt" o:gfxdata="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" strokecolor="#f37123" strokeweight="1pt">
               <v:stroke endcap="round"/>
             </v:line>
           </w:pict>
@@ -4663,7 +4796,7 @@
                                 <wp:extent cx="1360800" cy="439200"/>
                                 <wp:effectExtent l="0" t="0" r="0" b="0"/>
                                 <wp:docPr id="24" name="Picture 24" title="Software University Foundation - logo">
-                                  <a:hlinkClick xmlns:a="http://schemas.openxmlformats.org/drawingml/2006/main" r:id="rId1"/>
+                                  <a:hlinkClick xmlns:a="http://schemas.openxmlformats.org/drawingml/2006/main" r:id="rId22"/>
                                 </wp:docPr>
                                 <wp:cNvGraphicFramePr>
                                   <a:graphicFrameLocks xmlns:a="http://schemas.openxmlformats.org/drawingml/2006/main"/>
@@ -4747,7 +4880,7 @@
                           <wp:extent cx="1360800" cy="439200"/>
                           <wp:effectExtent l="0" t="0" r="0" b="0"/>
                           <wp:docPr id="24" name="Picture 24" title="Software University Foundation - logo">
-                            <a:hlinkClick xmlns:a="http://schemas.openxmlformats.org/drawingml/2006/main" r:id="rId1"/>
+                            <a:hlinkClick xmlns:a="http://schemas.openxmlformats.org/drawingml/2006/main" r:id="rId22"/>
                           </wp:docPr>
                           <wp:cNvGraphicFramePr>
                             <a:graphicFrameLocks xmlns:a="http://schemas.openxmlformats.org/drawingml/2006/main"/>
@@ -11368,7 +11501,7 @@
 </file>
 
 <file path=customXml/itemProps1.xml><?xml version="1.0" encoding="utf-8"?>
-<ds:datastoreItem xmlns:ds="http://schemas.openxmlformats.org/officeDocument/2006/customXml" ds:itemID="{9236DE90-D7F2-4495-ACE1-9E84CFB0C273}">
+<ds:datastoreItem xmlns:ds="http://schemas.openxmlformats.org/officeDocument/2006/customXml" ds:itemID="{354F4FF6-6EF3-47AF-886C-A7DD853A9D3F}">
   <ds:schemaRefs>
     <ds:schemaRef ds:uri="http://schemas.openxmlformats.org/officeDocument/2006/bibliography"/>
   </ds:schemaRefs>

</xml_diff>